<commit_message>
Updating to include projects
</commit_message>
<xml_diff>
--- a/Resume.docx
+++ b/Resume.docx
@@ -49,21 +49,7 @@
             <w:rStyle w:val="Hyperlink"/>
             <w:rFonts w:ascii="Calibri" w:hAnsi="Calibri" w:cs="Calibri"/>
           </w:rPr>
-          <w:t>quinton.stibbins@g</w:t>
-        </w:r>
-        <w:r>
-          <w:rPr>
-            <w:rStyle w:val="Hyperlink"/>
-            <w:rFonts w:ascii="Calibri" w:hAnsi="Calibri" w:cs="Calibri"/>
-          </w:rPr>
-          <w:t>m</w:t>
-        </w:r>
-        <w:r>
-          <w:rPr>
-            <w:rStyle w:val="Hyperlink"/>
-            <w:rFonts w:ascii="Calibri" w:hAnsi="Calibri" w:cs="Calibri"/>
-          </w:rPr>
-          <w:t>ail.com</w:t>
+          <w:t>quinton.stibbins@gmail.com</w:t>
         </w:r>
       </w:hyperlink>
       <w:r>
@@ -256,21 +242,7 @@
         <w:rPr>
           <w:rFonts w:ascii="Calibri" w:hAnsi="Calibri" w:cs="Calibri"/>
         </w:rPr>
-        <w:t xml:space="preserve">C# | ASP.NET Core Web API | Python | Node.js | Azure Functions | </w:t>
-      </w:r>
-      <w:proofErr w:type="spellStart"/>
-      <w:r>
-        <w:rPr>
-          <w:rFonts w:ascii="Calibri" w:hAnsi="Calibri" w:cs="Calibri"/>
-        </w:rPr>
-        <w:t>SignalR</w:t>
-      </w:r>
-      <w:proofErr w:type="spellEnd"/>
-      <w:r>
-        <w:rPr>
-          <w:rFonts w:ascii="Calibri" w:hAnsi="Calibri" w:cs="Calibri"/>
-        </w:rPr>
-        <w:t xml:space="preserve"> | Redis | API Design &amp; Documentation | Swagger </w:t>
+        <w:t xml:space="preserve">C# | ASP.NET Core Web API | Python | Node.js | Azure Functions | SignalR | Redis | API Design &amp; Documentation | Swagger </w:t>
       </w:r>
       <w:r>
         <w:rPr>
@@ -326,8 +298,18 @@
         <w:rPr>
           <w:rFonts w:ascii="Calibri" w:hAnsi="Calibri" w:cs="Calibri"/>
         </w:rPr>
-        <w:t xml:space="preserve">API-First Development | Cloud Development | Agile (Scrum/Kanban) | Test-Driven Development (TDD) | CI/CD  </w:t>
-      </w:r>
+        <w:t xml:space="preserve">API-First Development | Cloud Development | Agile (Scrum/Kanban) | Test-Driven Development (TDD) | CI/CD </w:t>
+      </w:r>
+    </w:p>
+    <w:p>
+      <w:pPr>
+        <w:tabs>
+          <w:tab w:val="right" w:pos="10080"/>
+        </w:tabs>
+        <w:rPr>
+          <w:rFonts w:ascii="Calibri" w:hAnsi="Calibri" w:cs="Calibri"/>
+        </w:rPr>
+      </w:pPr>
     </w:p>
     <w:p>
       <w:pPr>
@@ -337,8 +319,545 @@
         <w:jc w:val="center"/>
         <w:rPr>
           <w:rFonts w:ascii="Calibri" w:hAnsi="Calibri" w:cs="Calibri"/>
-        </w:rPr>
-      </w:pPr>
+          <w:b/>
+          <w:bCs/>
+          <w:u w:val="single"/>
+        </w:rPr>
+      </w:pPr>
+      <w:r>
+        <w:rPr>
+          <w:rFonts w:ascii="Calibri" w:hAnsi="Calibri" w:cs="Calibri"/>
+          <w:b/>
+          <w:bCs/>
+          <w:u w:val="single"/>
+        </w:rPr>
+        <w:t>PROJECTS</w:t>
+      </w:r>
+    </w:p>
+    <w:p>
+      <w:pPr>
+        <w:tabs>
+          <w:tab w:val="right" w:pos="10080"/>
+        </w:tabs>
+        <w:rPr>
+          <w:rFonts w:ascii="Calibri" w:hAnsi="Calibri" w:cs="Calibri"/>
+          <w:b/>
+          <w:bCs/>
+        </w:rPr>
+      </w:pPr>
+      <w:r>
+        <w:rPr>
+          <w:rFonts w:ascii="Calibri" w:hAnsi="Calibri" w:cs="Calibri"/>
+          <w:b/>
+          <w:bCs/>
+        </w:rPr>
+        <w:t xml:space="preserve">Data Analytics &amp; Research Project </w:t>
+      </w:r>
+    </w:p>
+    <w:p>
+      <w:pPr>
+        <w:tabs>
+          <w:tab w:val="right" w:pos="10080"/>
+        </w:tabs>
+        <w:rPr>
+          <w:rFonts w:ascii="Calibri" w:hAnsi="Calibri" w:cs="Calibri"/>
+          <w:i/>
+          <w:iCs/>
+        </w:rPr>
+      </w:pPr>
+      <w:r>
+        <w:rPr>
+          <w:rFonts w:ascii="Calibri" w:hAnsi="Calibri" w:cs="Calibri"/>
+          <w:i/>
+          <w:iCs/>
+        </w:rPr>
+        <w:t>Spotify &amp; TikTok Trends</w:t>
+      </w:r>
+    </w:p>
+    <w:p>
+      <w:pPr>
+        <w:pStyle w:val="ListParagraph"/>
+        <w:numPr>
+          <w:ilvl w:val="0"/>
+          <w:numId w:val="5"/>
+        </w:numPr>
+        <w:tabs>
+          <w:tab w:val="right" w:pos="10080"/>
+        </w:tabs>
+        <w:rPr>
+          <w:rFonts w:ascii="Calibri" w:hAnsi="Calibri" w:cs="Calibri"/>
+        </w:rPr>
+      </w:pPr>
+      <w:r>
+        <w:rPr>
+          <w:rFonts w:ascii="Calibri" w:hAnsi="Calibri" w:cs="Calibri"/>
+        </w:rPr>
+        <w:t xml:space="preserve">Conducted </w:t>
+      </w:r>
+      <w:r>
+        <w:rPr>
+          <w:rFonts w:ascii="Calibri" w:hAnsi="Calibri" w:cs="Calibri"/>
+          <w:b/>
+          <w:bCs/>
+        </w:rPr>
+        <w:t>data analysis on TikTok's influence on Spotify streaming trends</w:t>
+      </w:r>
+      <w:r>
+        <w:rPr>
+          <w:rFonts w:ascii="Calibri" w:hAnsi="Calibri" w:cs="Calibri"/>
+        </w:rPr>
+        <w:t xml:space="preserve">, exploring </w:t>
+      </w:r>
+      <w:r>
+        <w:rPr>
+          <w:rFonts w:ascii="Calibri" w:hAnsi="Calibri" w:cs="Calibri"/>
+          <w:b/>
+          <w:bCs/>
+        </w:rPr>
+        <w:t>correlation vs. causation</w:t>
+      </w:r>
+      <w:r>
+        <w:rPr>
+          <w:rFonts w:ascii="Calibri" w:hAnsi="Calibri" w:cs="Calibri"/>
+        </w:rPr>
+        <w:t xml:space="preserve"> using </w:t>
+      </w:r>
+      <w:r>
+        <w:rPr>
+          <w:rFonts w:ascii="Calibri" w:hAnsi="Calibri" w:cs="Calibri"/>
+          <w:b/>
+          <w:bCs/>
+        </w:rPr>
+        <w:t>Spotify, YouTube, and TikTok API datasets</w:t>
+      </w:r>
+      <w:r>
+        <w:rPr>
+          <w:rFonts w:ascii="Calibri" w:hAnsi="Calibri" w:cs="Calibri"/>
+        </w:rPr>
+        <w:t>.</w:t>
+      </w:r>
+    </w:p>
+    <w:p>
+      <w:pPr>
+        <w:pStyle w:val="ListParagraph"/>
+        <w:numPr>
+          <w:ilvl w:val="0"/>
+          <w:numId w:val="5"/>
+        </w:numPr>
+        <w:tabs>
+          <w:tab w:val="right" w:pos="10080"/>
+        </w:tabs>
+        <w:rPr>
+          <w:rFonts w:ascii="Calibri" w:hAnsi="Calibri" w:cs="Calibri"/>
+        </w:rPr>
+      </w:pPr>
+      <w:r>
+        <w:rPr>
+          <w:rFonts w:ascii="Calibri" w:hAnsi="Calibri" w:cs="Calibri"/>
+        </w:rPr>
+        <w:t xml:space="preserve">Built </w:t>
+      </w:r>
+      <w:r>
+        <w:rPr>
+          <w:rFonts w:ascii="Calibri" w:hAnsi="Calibri" w:cs="Calibri"/>
+          <w:b/>
+          <w:bCs/>
+        </w:rPr>
+        <w:t>data pipelines</w:t>
+      </w:r>
+      <w:r>
+        <w:rPr>
+          <w:rFonts w:ascii="Calibri" w:hAnsi="Calibri" w:cs="Calibri"/>
+        </w:rPr>
+        <w:t xml:space="preserve"> to extract, clean, and analyze </w:t>
+      </w:r>
+      <w:r>
+        <w:rPr>
+          <w:rFonts w:ascii="Calibri" w:hAnsi="Calibri" w:cs="Calibri"/>
+          <w:b/>
+          <w:bCs/>
+        </w:rPr>
+        <w:t>streaming and engagement metrics</w:t>
+      </w:r>
+      <w:r>
+        <w:rPr>
+          <w:rFonts w:ascii="Calibri" w:hAnsi="Calibri" w:cs="Calibri"/>
+        </w:rPr>
+        <w:t>, investigating trends across genres and viral content.</w:t>
+      </w:r>
+    </w:p>
+    <w:p>
+      <w:pPr>
+        <w:pStyle w:val="ListParagraph"/>
+        <w:numPr>
+          <w:ilvl w:val="0"/>
+          <w:numId w:val="5"/>
+        </w:numPr>
+        <w:tabs>
+          <w:tab w:val="right" w:pos="10080"/>
+        </w:tabs>
+        <w:rPr>
+          <w:rFonts w:ascii="Calibri" w:hAnsi="Calibri" w:cs="Calibri"/>
+        </w:rPr>
+      </w:pPr>
+      <w:r>
+        <w:rPr>
+          <w:rFonts w:ascii="Calibri" w:hAnsi="Calibri" w:cs="Calibri"/>
+          <w:b/>
+          <w:bCs/>
+        </w:rPr>
+        <w:t>Designed Python scripts</w:t>
+      </w:r>
+      <w:r>
+        <w:rPr>
+          <w:rFonts w:ascii="Calibri" w:hAnsi="Calibri" w:cs="Calibri"/>
+        </w:rPr>
+        <w:t xml:space="preserve"> to process Kaggle datasets and API responses, transforming raw data into </w:t>
+      </w:r>
+      <w:r>
+        <w:rPr>
+          <w:rFonts w:ascii="Calibri" w:hAnsi="Calibri" w:cs="Calibri"/>
+          <w:b/>
+          <w:bCs/>
+        </w:rPr>
+        <w:t>insightful visualizations</w:t>
+      </w:r>
+      <w:r>
+        <w:rPr>
+          <w:rFonts w:ascii="Calibri" w:hAnsi="Calibri" w:cs="Calibri"/>
+        </w:rPr>
+        <w:t>.</w:t>
+      </w:r>
+    </w:p>
+    <w:p>
+      <w:pPr>
+        <w:pStyle w:val="ListParagraph"/>
+        <w:numPr>
+          <w:ilvl w:val="0"/>
+          <w:numId w:val="5"/>
+        </w:numPr>
+        <w:tabs>
+          <w:tab w:val="right" w:pos="10080"/>
+        </w:tabs>
+        <w:rPr>
+          <w:rFonts w:ascii="Calibri" w:hAnsi="Calibri" w:cs="Calibri"/>
+        </w:rPr>
+      </w:pPr>
+      <w:r>
+        <w:rPr>
+          <w:rFonts w:ascii="Calibri" w:hAnsi="Calibri" w:cs="Calibri"/>
+        </w:rPr>
+        <w:t xml:space="preserve">Collaborated with a </w:t>
+      </w:r>
+      <w:r>
+        <w:rPr>
+          <w:rFonts w:ascii="Calibri" w:hAnsi="Calibri" w:cs="Calibri"/>
+          <w:b/>
+          <w:bCs/>
+        </w:rPr>
+        <w:t>team of analysts</w:t>
+      </w:r>
+      <w:r>
+        <w:rPr>
+          <w:rFonts w:ascii="Calibri" w:hAnsi="Calibri" w:cs="Calibri"/>
+        </w:rPr>
+        <w:t xml:space="preserve"> to uncover </w:t>
+      </w:r>
+      <w:r>
+        <w:rPr>
+          <w:rFonts w:ascii="Calibri" w:hAnsi="Calibri" w:cs="Calibri"/>
+          <w:b/>
+          <w:bCs/>
+        </w:rPr>
+        <w:t>predictive factors</w:t>
+      </w:r>
+      <w:r>
+        <w:rPr>
+          <w:rFonts w:ascii="Calibri" w:hAnsi="Calibri" w:cs="Calibri"/>
+        </w:rPr>
+        <w:t xml:space="preserve"> for music success on streaming platforms.</w:t>
+      </w:r>
+    </w:p>
+    <w:p>
+      <w:pPr>
+        <w:tabs>
+          <w:tab w:val="right" w:pos="10080"/>
+        </w:tabs>
+        <w:rPr>
+          <w:rFonts w:ascii="Calibri" w:hAnsi="Calibri" w:cs="Calibri"/>
+        </w:rPr>
+      </w:pPr>
+    </w:p>
+    <w:p>
+      <w:pPr>
+        <w:tabs>
+          <w:tab w:val="right" w:pos="10080"/>
+        </w:tabs>
+        <w:rPr>
+          <w:rFonts w:ascii="Calibri" w:hAnsi="Calibri" w:cs="Calibri"/>
+          <w:b/>
+          <w:bCs/>
+        </w:rPr>
+      </w:pPr>
+      <w:r>
+        <w:rPr>
+          <w:rFonts w:ascii="Calibri" w:hAnsi="Calibri" w:cs="Calibri"/>
+          <w:b/>
+          <w:bCs/>
+        </w:rPr>
+        <w:t>Web Scraping &amp; Data Engineering Project</w:t>
+      </w:r>
+    </w:p>
+    <w:p>
+      <w:pPr>
+        <w:tabs>
+          <w:tab w:val="right" w:pos="10080"/>
+        </w:tabs>
+        <w:rPr>
+          <w:rFonts w:ascii="Calibri" w:hAnsi="Calibri" w:cs="Calibri"/>
+          <w:i/>
+          <w:iCs/>
+        </w:rPr>
+      </w:pPr>
+      <w:r>
+        <w:rPr>
+          <w:rFonts w:ascii="Calibri" w:hAnsi="Calibri" w:cs="Calibri"/>
+          <w:i/>
+          <w:iCs/>
+        </w:rPr>
+        <w:t>Recipe Scraping</w:t>
+      </w:r>
+    </w:p>
+    <w:p>
+      <w:pPr>
+        <w:pStyle w:val="ListParagraph"/>
+        <w:numPr>
+          <w:ilvl w:val="0"/>
+          <w:numId w:val="4"/>
+        </w:numPr>
+        <w:tabs>
+          <w:tab w:val="right" w:pos="10080"/>
+        </w:tabs>
+        <w:rPr>
+          <w:rFonts w:ascii="Calibri" w:hAnsi="Calibri" w:cs="Calibri"/>
+        </w:rPr>
+      </w:pPr>
+      <w:r>
+        <w:rPr>
+          <w:rFonts w:ascii="Calibri" w:hAnsi="Calibri" w:cs="Calibri"/>
+        </w:rPr>
+        <w:t xml:space="preserve">Designed and implemented a </w:t>
+      </w:r>
+      <w:r>
+        <w:rPr>
+          <w:rFonts w:ascii="Calibri" w:hAnsi="Calibri" w:cs="Calibri"/>
+          <w:b/>
+          <w:bCs/>
+        </w:rPr>
+        <w:t>web scraping pipeline</w:t>
+      </w:r>
+      <w:r>
+        <w:rPr>
+          <w:rFonts w:ascii="Calibri" w:hAnsi="Calibri" w:cs="Calibri"/>
+        </w:rPr>
+        <w:t xml:space="preserve"> to extract recipe data from EatingWell.com using </w:t>
+      </w:r>
+      <w:r>
+        <w:rPr>
+          <w:rFonts w:ascii="Calibri" w:hAnsi="Calibri" w:cs="Calibri"/>
+          <w:b/>
+          <w:bCs/>
+        </w:rPr>
+        <w:t>Python, BeautifulSoup, and Requests</w:t>
+      </w:r>
+      <w:r>
+        <w:rPr>
+          <w:rFonts w:ascii="Calibri" w:hAnsi="Calibri" w:cs="Calibri"/>
+        </w:rPr>
+        <w:t>.</w:t>
+      </w:r>
+    </w:p>
+    <w:p>
+      <w:pPr>
+        <w:pStyle w:val="ListParagraph"/>
+        <w:numPr>
+          <w:ilvl w:val="0"/>
+          <w:numId w:val="4"/>
+        </w:numPr>
+        <w:tabs>
+          <w:tab w:val="right" w:pos="10080"/>
+        </w:tabs>
+        <w:rPr>
+          <w:rFonts w:ascii="Calibri" w:hAnsi="Calibri" w:cs="Calibri"/>
+        </w:rPr>
+      </w:pPr>
+      <w:r>
+        <w:rPr>
+          <w:rFonts w:ascii="Calibri" w:hAnsi="Calibri" w:cs="Calibri"/>
+        </w:rPr>
+        <w:t xml:space="preserve">Developed a </w:t>
+      </w:r>
+      <w:r>
+        <w:rPr>
+          <w:rFonts w:ascii="Calibri" w:hAnsi="Calibri" w:cs="Calibri"/>
+          <w:b/>
+          <w:bCs/>
+        </w:rPr>
+        <w:t>PostgreSQL database schema</w:t>
+      </w:r>
+      <w:r>
+        <w:rPr>
+          <w:rFonts w:ascii="Calibri" w:hAnsi="Calibri" w:cs="Calibri"/>
+        </w:rPr>
+        <w:t xml:space="preserve"> to store and manage recipe data, ensuring efficient </w:t>
+      </w:r>
+      <w:r>
+        <w:rPr>
+          <w:rFonts w:ascii="Calibri" w:hAnsi="Calibri" w:cs="Calibri"/>
+          <w:b/>
+          <w:bCs/>
+        </w:rPr>
+        <w:t>query performance and normalization</w:t>
+      </w:r>
+      <w:r>
+        <w:rPr>
+          <w:rFonts w:ascii="Calibri" w:hAnsi="Calibri" w:cs="Calibri"/>
+        </w:rPr>
+        <w:t>.</w:t>
+      </w:r>
+    </w:p>
+    <w:p>
+      <w:pPr>
+        <w:pStyle w:val="ListParagraph"/>
+        <w:numPr>
+          <w:ilvl w:val="0"/>
+          <w:numId w:val="4"/>
+        </w:numPr>
+        <w:tabs>
+          <w:tab w:val="right" w:pos="10080"/>
+        </w:tabs>
+        <w:rPr>
+          <w:rFonts w:ascii="Calibri" w:hAnsi="Calibri" w:cs="Calibri"/>
+        </w:rPr>
+      </w:pPr>
+      <w:r>
+        <w:rPr>
+          <w:rFonts w:ascii="Calibri" w:hAnsi="Calibri" w:cs="Calibri"/>
+        </w:rPr>
+        <w:t xml:space="preserve">Built </w:t>
+      </w:r>
+      <w:r>
+        <w:rPr>
+          <w:rFonts w:ascii="Calibri" w:hAnsi="Calibri" w:cs="Calibri"/>
+          <w:b/>
+          <w:bCs/>
+        </w:rPr>
+        <w:t>ETL workflows</w:t>
+      </w:r>
+      <w:r>
+        <w:rPr>
+          <w:rFonts w:ascii="Calibri" w:hAnsi="Calibri" w:cs="Calibri"/>
+        </w:rPr>
+        <w:t xml:space="preserve"> to automate data extraction, transformation, and loading (ETL), handling missing values and edge cases.</w:t>
+      </w:r>
+    </w:p>
+    <w:p>
+      <w:pPr>
+        <w:pStyle w:val="ListParagraph"/>
+        <w:numPr>
+          <w:ilvl w:val="0"/>
+          <w:numId w:val="4"/>
+        </w:numPr>
+        <w:tabs>
+          <w:tab w:val="right" w:pos="10080"/>
+        </w:tabs>
+        <w:rPr>
+          <w:rFonts w:ascii="Calibri" w:hAnsi="Calibri" w:cs="Calibri"/>
+        </w:rPr>
+      </w:pPr>
+      <w:r>
+        <w:rPr>
+          <w:rFonts w:ascii="Calibri" w:hAnsi="Calibri" w:cs="Calibri"/>
+        </w:rPr>
+        <w:t xml:space="preserve">Integrated </w:t>
+      </w:r>
+      <w:r>
+        <w:rPr>
+          <w:rFonts w:ascii="Calibri" w:hAnsi="Calibri" w:cs="Calibri"/>
+          <w:b/>
+          <w:bCs/>
+        </w:rPr>
+        <w:t>Trello-based Agile workflow management</w:t>
+      </w:r>
+      <w:r>
+        <w:rPr>
+          <w:rFonts w:ascii="Calibri" w:hAnsi="Calibri" w:cs="Calibri"/>
+        </w:rPr>
+        <w:t xml:space="preserve">, defining tasks for </w:t>
+      </w:r>
+      <w:r>
+        <w:rPr>
+          <w:rFonts w:ascii="Calibri" w:hAnsi="Calibri" w:cs="Calibri"/>
+          <w:b/>
+          <w:bCs/>
+        </w:rPr>
+        <w:t>scraping, data storage, and API development</w:t>
+      </w:r>
+      <w:r>
+        <w:rPr>
+          <w:rFonts w:ascii="Calibri" w:hAnsi="Calibri" w:cs="Calibri"/>
+        </w:rPr>
+        <w:t>.</w:t>
+      </w:r>
+    </w:p>
+    <w:p>
+      <w:pPr>
+        <w:pStyle w:val="ListParagraph"/>
+        <w:numPr>
+          <w:ilvl w:val="0"/>
+          <w:numId w:val="4"/>
+        </w:numPr>
+        <w:tabs>
+          <w:tab w:val="right" w:pos="10080"/>
+        </w:tabs>
+        <w:rPr>
+          <w:rFonts w:ascii="Calibri" w:hAnsi="Calibri" w:cs="Calibri"/>
+        </w:rPr>
+      </w:pPr>
+      <w:r>
+        <w:rPr>
+          <w:rFonts w:ascii="Calibri" w:hAnsi="Calibri" w:cs="Calibri"/>
+        </w:rPr>
+        <w:t xml:space="preserve">Optimized scraper performance, improving </w:t>
+      </w:r>
+      <w:r>
+        <w:rPr>
+          <w:rFonts w:ascii="Calibri" w:hAnsi="Calibri" w:cs="Calibri"/>
+          <w:b/>
+          <w:bCs/>
+        </w:rPr>
+        <w:t>data retrieval speed</w:t>
+      </w:r>
+      <w:r>
+        <w:rPr>
+          <w:rFonts w:ascii="Calibri" w:hAnsi="Calibri" w:cs="Calibri"/>
+        </w:rPr>
+        <w:t xml:space="preserve"> and </w:t>
+      </w:r>
+      <w:r>
+        <w:rPr>
+          <w:rFonts w:ascii="Calibri" w:hAnsi="Calibri" w:cs="Calibri"/>
+          <w:b/>
+          <w:bCs/>
+        </w:rPr>
+        <w:t>error handling mechanisms</w:t>
+      </w:r>
+      <w:r>
+        <w:rPr>
+          <w:rFonts w:ascii="Calibri" w:hAnsi="Calibri" w:cs="Calibri"/>
+        </w:rPr>
+        <w:t xml:space="preserve"> for robust data collection.</w:t>
+      </w:r>
     </w:p>
     <w:p>
       <w:pPr>
@@ -348,6 +867,17 @@
         <w:jc w:val="center"/>
         <w:rPr>
           <w:rFonts w:ascii="Calibri" w:hAnsi="Calibri" w:cs="Calibri"/>
+        </w:rPr>
+      </w:pPr>
+    </w:p>
+    <w:p>
+      <w:pPr>
+        <w:tabs>
+          <w:tab w:val="right" w:pos="10080"/>
+        </w:tabs>
+        <w:jc w:val="center"/>
+        <w:rPr>
+          <w:rFonts w:ascii="Calibri" w:hAnsi="Calibri" w:cs="Calibri"/>
           <w:b/>
           <w:bCs/>
           <w:u w:val="single"/>
@@ -380,6 +910,7 @@
           <w:b/>
           <w:bCs/>
         </w:rPr>
+        <w:lastRenderedPageBreak/>
         <w:t>Best Buy</w:t>
       </w:r>
       <w:r>
@@ -1088,7 +1619,6 @@
           <w:b/>
           <w:bCs/>
         </w:rPr>
-        <w:lastRenderedPageBreak/>
         <w:t>Designed and implemented an ETL pipeline</w:t>
       </w:r>
       <w:r>
@@ -1456,7 +1986,6 @@
         </w:rPr>
         <w:t>Loyalty &amp; Rewards (</w:t>
       </w:r>
-      <w:proofErr w:type="spellStart"/>
       <w:r>
         <w:rPr>
           <w:rFonts w:ascii="Calibri" w:hAnsi="Calibri" w:cs="Calibri"/>
@@ -1465,7 +1994,6 @@
         </w:rPr>
         <w:t>Connexions</w:t>
       </w:r>
-      <w:proofErr w:type="spellEnd"/>
       <w:r>
         <w:rPr>
           <w:rFonts w:ascii="Calibri" w:hAnsi="Calibri" w:cs="Calibri"/>
@@ -1547,7 +2075,6 @@
         </w:rPr>
         <w:t xml:space="preserve">, </w:t>
       </w:r>
-      <w:proofErr w:type="spellStart"/>
       <w:r>
         <w:rPr>
           <w:rFonts w:ascii="Calibri" w:hAnsi="Calibri" w:cs="Calibri"/>
@@ -1556,7 +2083,6 @@
         </w:rPr>
         <w:t>SPEDtec</w:t>
       </w:r>
-      <w:proofErr w:type="spellEnd"/>
       <w:r>
         <w:rPr>
           <w:rFonts w:ascii="Calibri" w:hAnsi="Calibri" w:cs="Calibri"/>
@@ -1565,23 +2091,13 @@
         </w:rPr>
         <w:t xml:space="preserve">, </w:t>
       </w:r>
-      <w:proofErr w:type="spellStart"/>
       <w:r>
         <w:rPr>
           <w:rFonts w:ascii="Calibri" w:hAnsi="Calibri" w:cs="Calibri"/>
           <w:i/>
           <w:iCs/>
         </w:rPr>
-        <w:t>Crelow</w:t>
-      </w:r>
-      <w:proofErr w:type="spellEnd"/>
-      <w:r>
-        <w:rPr>
-          <w:rFonts w:ascii="Calibri" w:hAnsi="Calibri" w:cs="Calibri"/>
-          <w:i/>
-          <w:iCs/>
-        </w:rPr>
-        <w:t xml:space="preserve"> LLC)</w:t>
+        <w:t>Crelow LLC)</w:t>
       </w:r>
       <w:r>
         <w:rPr>
@@ -1750,27 +2266,14 @@
           <w:b/>
           <w:bCs/>
         </w:rPr>
+        <w:lastRenderedPageBreak/>
         <w:t>Designed and developed RESTful web services</w:t>
       </w:r>
       <w:r>
         <w:rPr>
           <w:rFonts w:ascii="Calibri" w:hAnsi="Calibri" w:cs="Calibri"/>
         </w:rPr>
-        <w:t xml:space="preserve"> using </w:t>
-      </w:r>
-      <w:proofErr w:type="spellStart"/>
-      <w:r>
-        <w:rPr>
-          <w:rFonts w:ascii="Calibri" w:hAnsi="Calibri" w:cs="Calibri"/>
-        </w:rPr>
-        <w:t>WebAPI</w:t>
-      </w:r>
-      <w:proofErr w:type="spellEnd"/>
-      <w:r>
-        <w:rPr>
-          <w:rFonts w:ascii="Calibri" w:hAnsi="Calibri" w:cs="Calibri"/>
-        </w:rPr>
-        <w:t xml:space="preserve"> 2, providing structured data to multiple applications.</w:t>
+        <w:t> using WebAPI 2, providing structured data to multiple applications.</w:t>
       </w:r>
     </w:p>
     <w:p>
@@ -1890,21 +2393,7 @@
         <w:rPr>
           <w:rFonts w:ascii="Calibri" w:hAnsi="Calibri" w:cs="Calibri"/>
         </w:rPr>
-        <w:t xml:space="preserve"> using LDAP and </w:t>
-      </w:r>
-      <w:proofErr w:type="spellStart"/>
-      <w:r>
-        <w:rPr>
-          <w:rFonts w:ascii="Calibri" w:hAnsi="Calibri" w:cs="Calibri"/>
-        </w:rPr>
-        <w:t>OpenAM</w:t>
-      </w:r>
-      <w:proofErr w:type="spellEnd"/>
-      <w:r>
-        <w:rPr>
-          <w:rFonts w:ascii="Calibri" w:hAnsi="Calibri" w:cs="Calibri"/>
-        </w:rPr>
-        <w:t>, ensuring secure user access across multiple applications.</w:t>
+        <w:t> using LDAP and OpenAM, ensuring secure user access across multiple applications.</w:t>
       </w:r>
     </w:p>
     <w:p>
@@ -2072,6 +2561,29 @@
         <w:t>(Sep 2006 – May 2011)</w:t>
       </w:r>
     </w:p>
+    <w:p>
+      <w:pPr>
+        <w:tabs>
+          <w:tab w:val="right" w:pos="10080"/>
+        </w:tabs>
+        <w:rPr>
+          <w:rFonts w:ascii="Calibri" w:hAnsi="Calibri" w:cs="Calibri"/>
+          <w:b/>
+          <w:bCs/>
+        </w:rPr>
+      </w:pPr>
+    </w:p>
+    <w:p>
+      <w:pPr>
+        <w:tabs>
+          <w:tab w:val="right" w:pos="10080"/>
+        </w:tabs>
+        <w:rPr>
+          <w:rFonts w:ascii="Calibri" w:hAnsi="Calibri" w:cs="Calibri"/>
+        </w:rPr>
+      </w:pPr>
+    </w:p>
+    <w:p/>
     <w:sectPr>
       <w:headerReference w:type="even" r:id="rId8"/>
       <w:headerReference w:type="default" r:id="rId9"/>
@@ -2303,9 +2815,9 @@
     </w:lvl>
   </w:abstractNum>
   <w:abstractNum w:abstractNumId="1" w15:restartNumberingAfterBreak="0">
-    <w:nsid w:val="490F764D"/>
+    <w:nsid w:val="3AAB7DF6"/>
     <w:multiLevelType w:val="hybridMultilevel"/>
-    <w:tmpl w:val="024ECB84"/>
+    <w:tmpl w:val="426A6BE8"/>
     <w:lvl w:ilvl="0" w:tplc="04090001">
       <w:start w:val="1"/>
       <w:numFmt w:val="bullet"/>
@@ -2342,7 +2854,7 @@
         <w:rFonts w:ascii="Wingdings" w:hAnsi="Wingdings" w:hint="default"/>
       </w:rPr>
     </w:lvl>
-    <w:lvl w:ilvl="3" w:tplc="04090001">
+    <w:lvl w:ilvl="3" w:tplc="04090001" w:tentative="1">
       <w:start w:val="1"/>
       <w:numFmt w:val="bullet"/>
       <w:lvlText w:val=""/>
@@ -2416,16 +2928,16 @@
     </w:lvl>
   </w:abstractNum>
   <w:abstractNum w:abstractNumId="2" w15:restartNumberingAfterBreak="0">
-    <w:nsid w:val="791F692A"/>
+    <w:nsid w:val="47F11D70"/>
     <w:multiLevelType w:val="hybridMultilevel"/>
-    <w:tmpl w:val="606EEF58"/>
+    <w:tmpl w:val="A03CC09C"/>
     <w:lvl w:ilvl="0" w:tplc="04090001">
       <w:start w:val="1"/>
       <w:numFmt w:val="bullet"/>
       <w:lvlText w:val=""/>
       <w:lvlJc w:val="left"/>
       <w:pPr>
-        <w:ind w:left="360" w:hanging="360"/>
+        <w:ind w:left="720" w:hanging="360"/>
       </w:pPr>
       <w:rPr>
         <w:rFonts w:ascii="Symbol" w:hAnsi="Symbol" w:hint="default"/>
@@ -2437,7 +2949,7 @@
       <w:lvlText w:val="o"/>
       <w:lvlJc w:val="left"/>
       <w:pPr>
-        <w:ind w:left="1080" w:hanging="360"/>
+        <w:ind w:left="1440" w:hanging="360"/>
       </w:pPr>
       <w:rPr>
         <w:rFonts w:ascii="Courier New" w:hAnsi="Courier New" w:cs="Courier New" w:hint="default"/>
@@ -2449,7 +2961,7 @@
       <w:lvlText w:val=""/>
       <w:lvlJc w:val="left"/>
       <w:pPr>
-        <w:ind w:left="1800" w:hanging="360"/>
+        <w:ind w:left="2160" w:hanging="360"/>
       </w:pPr>
       <w:rPr>
         <w:rFonts w:ascii="Wingdings" w:hAnsi="Wingdings" w:hint="default"/>
@@ -2461,7 +2973,7 @@
       <w:lvlText w:val=""/>
       <w:lvlJc w:val="left"/>
       <w:pPr>
-        <w:ind w:left="2520" w:hanging="360"/>
+        <w:ind w:left="2880" w:hanging="360"/>
       </w:pPr>
       <w:rPr>
         <w:rFonts w:ascii="Symbol" w:hAnsi="Symbol" w:hint="default"/>
@@ -2473,7 +2985,7 @@
       <w:lvlText w:val="o"/>
       <w:lvlJc w:val="left"/>
       <w:pPr>
-        <w:ind w:left="3240" w:hanging="360"/>
+        <w:ind w:left="3600" w:hanging="360"/>
       </w:pPr>
       <w:rPr>
         <w:rFonts w:ascii="Courier New" w:hAnsi="Courier New" w:cs="Courier New" w:hint="default"/>
@@ -2485,7 +2997,7 @@
       <w:lvlText w:val=""/>
       <w:lvlJc w:val="left"/>
       <w:pPr>
-        <w:ind w:left="3960" w:hanging="360"/>
+        <w:ind w:left="4320" w:hanging="360"/>
       </w:pPr>
       <w:rPr>
         <w:rFonts w:ascii="Wingdings" w:hAnsi="Wingdings" w:hint="default"/>
@@ -2497,7 +3009,7 @@
       <w:lvlText w:val=""/>
       <w:lvlJc w:val="left"/>
       <w:pPr>
-        <w:ind w:left="4680" w:hanging="360"/>
+        <w:ind w:left="5040" w:hanging="360"/>
       </w:pPr>
       <w:rPr>
         <w:rFonts w:ascii="Symbol" w:hAnsi="Symbol" w:hint="default"/>
@@ -2509,7 +3021,7 @@
       <w:lvlText w:val="o"/>
       <w:lvlJc w:val="left"/>
       <w:pPr>
-        <w:ind w:left="5400" w:hanging="360"/>
+        <w:ind w:left="5760" w:hanging="360"/>
       </w:pPr>
       <w:rPr>
         <w:rFonts w:ascii="Courier New" w:hAnsi="Courier New" w:cs="Courier New" w:hint="default"/>
@@ -2521,6 +3033,232 @@
       <w:lvlText w:val=""/>
       <w:lvlJc w:val="left"/>
       <w:pPr>
+        <w:ind w:left="6480" w:hanging="360"/>
+      </w:pPr>
+      <w:rPr>
+        <w:rFonts w:ascii="Wingdings" w:hAnsi="Wingdings" w:hint="default"/>
+      </w:rPr>
+    </w:lvl>
+  </w:abstractNum>
+  <w:abstractNum w:abstractNumId="3" w15:restartNumberingAfterBreak="0">
+    <w:nsid w:val="490F764D"/>
+    <w:multiLevelType w:val="hybridMultilevel"/>
+    <w:tmpl w:val="024ECB84"/>
+    <w:lvl w:ilvl="0" w:tplc="04090001">
+      <w:start w:val="1"/>
+      <w:numFmt w:val="bullet"/>
+      <w:lvlText w:val=""/>
+      <w:lvlJc w:val="left"/>
+      <w:pPr>
+        <w:ind w:left="720" w:hanging="360"/>
+      </w:pPr>
+      <w:rPr>
+        <w:rFonts w:ascii="Symbol" w:hAnsi="Symbol" w:hint="default"/>
+      </w:rPr>
+    </w:lvl>
+    <w:lvl w:ilvl="1" w:tplc="04090003" w:tentative="1">
+      <w:start w:val="1"/>
+      <w:numFmt w:val="bullet"/>
+      <w:lvlText w:val="o"/>
+      <w:lvlJc w:val="left"/>
+      <w:pPr>
+        <w:ind w:left="1440" w:hanging="360"/>
+      </w:pPr>
+      <w:rPr>
+        <w:rFonts w:ascii="Courier New" w:hAnsi="Courier New" w:cs="Courier New" w:hint="default"/>
+      </w:rPr>
+    </w:lvl>
+    <w:lvl w:ilvl="2" w:tplc="04090005" w:tentative="1">
+      <w:start w:val="1"/>
+      <w:numFmt w:val="bullet"/>
+      <w:lvlText w:val=""/>
+      <w:lvlJc w:val="left"/>
+      <w:pPr>
+        <w:ind w:left="2160" w:hanging="360"/>
+      </w:pPr>
+      <w:rPr>
+        <w:rFonts w:ascii="Wingdings" w:hAnsi="Wingdings" w:hint="default"/>
+      </w:rPr>
+    </w:lvl>
+    <w:lvl w:ilvl="3" w:tplc="04090001">
+      <w:start w:val="1"/>
+      <w:numFmt w:val="bullet"/>
+      <w:lvlText w:val=""/>
+      <w:lvlJc w:val="left"/>
+      <w:pPr>
+        <w:ind w:left="2880" w:hanging="360"/>
+      </w:pPr>
+      <w:rPr>
+        <w:rFonts w:ascii="Symbol" w:hAnsi="Symbol" w:hint="default"/>
+      </w:rPr>
+    </w:lvl>
+    <w:lvl w:ilvl="4" w:tplc="04090003" w:tentative="1">
+      <w:start w:val="1"/>
+      <w:numFmt w:val="bullet"/>
+      <w:lvlText w:val="o"/>
+      <w:lvlJc w:val="left"/>
+      <w:pPr>
+        <w:ind w:left="3600" w:hanging="360"/>
+      </w:pPr>
+      <w:rPr>
+        <w:rFonts w:ascii="Courier New" w:hAnsi="Courier New" w:cs="Courier New" w:hint="default"/>
+      </w:rPr>
+    </w:lvl>
+    <w:lvl w:ilvl="5" w:tplc="04090005" w:tentative="1">
+      <w:start w:val="1"/>
+      <w:numFmt w:val="bullet"/>
+      <w:lvlText w:val=""/>
+      <w:lvlJc w:val="left"/>
+      <w:pPr>
+        <w:ind w:left="4320" w:hanging="360"/>
+      </w:pPr>
+      <w:rPr>
+        <w:rFonts w:ascii="Wingdings" w:hAnsi="Wingdings" w:hint="default"/>
+      </w:rPr>
+    </w:lvl>
+    <w:lvl w:ilvl="6" w:tplc="04090001" w:tentative="1">
+      <w:start w:val="1"/>
+      <w:numFmt w:val="bullet"/>
+      <w:lvlText w:val=""/>
+      <w:lvlJc w:val="left"/>
+      <w:pPr>
+        <w:ind w:left="5040" w:hanging="360"/>
+      </w:pPr>
+      <w:rPr>
+        <w:rFonts w:ascii="Symbol" w:hAnsi="Symbol" w:hint="default"/>
+      </w:rPr>
+    </w:lvl>
+    <w:lvl w:ilvl="7" w:tplc="04090003" w:tentative="1">
+      <w:start w:val="1"/>
+      <w:numFmt w:val="bullet"/>
+      <w:lvlText w:val="o"/>
+      <w:lvlJc w:val="left"/>
+      <w:pPr>
+        <w:ind w:left="5760" w:hanging="360"/>
+      </w:pPr>
+      <w:rPr>
+        <w:rFonts w:ascii="Courier New" w:hAnsi="Courier New" w:cs="Courier New" w:hint="default"/>
+      </w:rPr>
+    </w:lvl>
+    <w:lvl w:ilvl="8" w:tplc="04090005" w:tentative="1">
+      <w:start w:val="1"/>
+      <w:numFmt w:val="bullet"/>
+      <w:lvlText w:val=""/>
+      <w:lvlJc w:val="left"/>
+      <w:pPr>
+        <w:ind w:left="6480" w:hanging="360"/>
+      </w:pPr>
+      <w:rPr>
+        <w:rFonts w:ascii="Wingdings" w:hAnsi="Wingdings" w:hint="default"/>
+      </w:rPr>
+    </w:lvl>
+  </w:abstractNum>
+  <w:abstractNum w:abstractNumId="4" w15:restartNumberingAfterBreak="0">
+    <w:nsid w:val="791F692A"/>
+    <w:multiLevelType w:val="hybridMultilevel"/>
+    <w:tmpl w:val="606EEF58"/>
+    <w:lvl w:ilvl="0" w:tplc="04090001">
+      <w:start w:val="1"/>
+      <w:numFmt w:val="bullet"/>
+      <w:lvlText w:val=""/>
+      <w:lvlJc w:val="left"/>
+      <w:pPr>
+        <w:ind w:left="360" w:hanging="360"/>
+      </w:pPr>
+      <w:rPr>
+        <w:rFonts w:ascii="Symbol" w:hAnsi="Symbol" w:hint="default"/>
+      </w:rPr>
+    </w:lvl>
+    <w:lvl w:ilvl="1" w:tplc="04090003" w:tentative="1">
+      <w:start w:val="1"/>
+      <w:numFmt w:val="bullet"/>
+      <w:lvlText w:val="o"/>
+      <w:lvlJc w:val="left"/>
+      <w:pPr>
+        <w:ind w:left="1080" w:hanging="360"/>
+      </w:pPr>
+      <w:rPr>
+        <w:rFonts w:ascii="Courier New" w:hAnsi="Courier New" w:cs="Courier New" w:hint="default"/>
+      </w:rPr>
+    </w:lvl>
+    <w:lvl w:ilvl="2" w:tplc="04090005" w:tentative="1">
+      <w:start w:val="1"/>
+      <w:numFmt w:val="bullet"/>
+      <w:lvlText w:val=""/>
+      <w:lvlJc w:val="left"/>
+      <w:pPr>
+        <w:ind w:left="1800" w:hanging="360"/>
+      </w:pPr>
+      <w:rPr>
+        <w:rFonts w:ascii="Wingdings" w:hAnsi="Wingdings" w:hint="default"/>
+      </w:rPr>
+    </w:lvl>
+    <w:lvl w:ilvl="3" w:tplc="04090001" w:tentative="1">
+      <w:start w:val="1"/>
+      <w:numFmt w:val="bullet"/>
+      <w:lvlText w:val=""/>
+      <w:lvlJc w:val="left"/>
+      <w:pPr>
+        <w:ind w:left="2520" w:hanging="360"/>
+      </w:pPr>
+      <w:rPr>
+        <w:rFonts w:ascii="Symbol" w:hAnsi="Symbol" w:hint="default"/>
+      </w:rPr>
+    </w:lvl>
+    <w:lvl w:ilvl="4" w:tplc="04090003" w:tentative="1">
+      <w:start w:val="1"/>
+      <w:numFmt w:val="bullet"/>
+      <w:lvlText w:val="o"/>
+      <w:lvlJc w:val="left"/>
+      <w:pPr>
+        <w:ind w:left="3240" w:hanging="360"/>
+      </w:pPr>
+      <w:rPr>
+        <w:rFonts w:ascii="Courier New" w:hAnsi="Courier New" w:cs="Courier New" w:hint="default"/>
+      </w:rPr>
+    </w:lvl>
+    <w:lvl w:ilvl="5" w:tplc="04090005" w:tentative="1">
+      <w:start w:val="1"/>
+      <w:numFmt w:val="bullet"/>
+      <w:lvlText w:val=""/>
+      <w:lvlJc w:val="left"/>
+      <w:pPr>
+        <w:ind w:left="3960" w:hanging="360"/>
+      </w:pPr>
+      <w:rPr>
+        <w:rFonts w:ascii="Wingdings" w:hAnsi="Wingdings" w:hint="default"/>
+      </w:rPr>
+    </w:lvl>
+    <w:lvl w:ilvl="6" w:tplc="04090001" w:tentative="1">
+      <w:start w:val="1"/>
+      <w:numFmt w:val="bullet"/>
+      <w:lvlText w:val=""/>
+      <w:lvlJc w:val="left"/>
+      <w:pPr>
+        <w:ind w:left="4680" w:hanging="360"/>
+      </w:pPr>
+      <w:rPr>
+        <w:rFonts w:ascii="Symbol" w:hAnsi="Symbol" w:hint="default"/>
+      </w:rPr>
+    </w:lvl>
+    <w:lvl w:ilvl="7" w:tplc="04090003" w:tentative="1">
+      <w:start w:val="1"/>
+      <w:numFmt w:val="bullet"/>
+      <w:lvlText w:val="o"/>
+      <w:lvlJc w:val="left"/>
+      <w:pPr>
+        <w:ind w:left="5400" w:hanging="360"/>
+      </w:pPr>
+      <w:rPr>
+        <w:rFonts w:ascii="Courier New" w:hAnsi="Courier New" w:cs="Courier New" w:hint="default"/>
+      </w:rPr>
+    </w:lvl>
+    <w:lvl w:ilvl="8" w:tplc="04090005" w:tentative="1">
+      <w:start w:val="1"/>
+      <w:numFmt w:val="bullet"/>
+      <w:lvlText w:val=""/>
+      <w:lvlJc w:val="left"/>
+      <w:pPr>
         <w:ind w:left="6120" w:hanging="360"/>
       </w:pPr>
       <w:rPr>
@@ -2532,9 +3270,15 @@
     <w:abstractNumId w:val="0"/>
   </w:num>
   <w:num w:numId="2" w16cid:durableId="2018848006">
+    <w:abstractNumId w:val="3"/>
+  </w:num>
+  <w:num w:numId="3" w16cid:durableId="395012242">
+    <w:abstractNumId w:val="4"/>
+  </w:num>
+  <w:num w:numId="4" w16cid:durableId="1129127818">
     <w:abstractNumId w:val="1"/>
   </w:num>
-  <w:num w:numId="3" w16cid:durableId="395012242">
+  <w:num w:numId="5" w16cid:durableId="1433668346">
     <w:abstractNumId w:val="2"/>
   </w:num>
 </w:numbering>

</xml_diff>